<commit_message>
modified:   Project detail.docx 	modified:   main.py.txt
</commit_message>
<xml_diff>
--- a/Project detail.docx
+++ b/Project detail.docx
@@ -4210,6 +4210,24 @@
     </w:p>
     <w:p>
       <w:pPr>
+        <w:pBdr>
+          <w:top w:val="nil"/>
+          <w:left w:val="nil"/>
+          <w:bottom w:val="nil"/>
+          <w:right w:val="nil"/>
+          <w:between w:val="nil"/>
+        </w:pBdr>
+        <w:spacing w:after="0"/>
+        <w:rPr>
+          <w:color w:val="000000"/>
+          <w:sz w:val="24"/>
+          <w:szCs w:val="24"/>
+        </w:rPr>
+      </w:pPr>
+    </w:p>
+    <w:p>
+      <w:pPr>
+        <w:pStyle w:val="ListParagraph"/>
         <w:numPr>
           <w:ilvl w:val="0"/>
           <w:numId w:val="1"/>
@@ -4234,14 +4252,22 @@
           <w:sz w:val="24"/>
           <w:szCs w:val="24"/>
         </w:rPr>
-        <w:t xml:space="preserve">Plans: </w:t>
+        <w:t>F</w:t>
+      </w:r>
+      <w:r>
+        <w:rPr>
+          <w:color w:val="000000"/>
+          <w:sz w:val="24"/>
+          <w:szCs w:val="24"/>
+        </w:rPr>
+        <w:t>unctions of program:</w:t>
       </w:r>
     </w:p>
     <w:p>
       <w:pPr>
         <w:numPr>
-          <w:ilvl w:val="0"/>
-          <w:numId w:val="2"/>
+          <w:ilvl w:val="1"/>
+          <w:numId w:val="1"/>
         </w:numPr>
         <w:pBdr>
           <w:top w:val="nil"/>
@@ -4263,14 +4289,22 @@
           <w:sz w:val="24"/>
           <w:szCs w:val="24"/>
         </w:rPr>
-        <w:t>Define functions of program:</w:t>
+        <w:t xml:space="preserve">Create </w:t>
+      </w:r>
+      <w:r>
+        <w:rPr>
+          <w:color w:val="000000"/>
+          <w:sz w:val="24"/>
+          <w:szCs w:val="24"/>
+        </w:rPr>
+        <w:t>borrower account</w:t>
       </w:r>
     </w:p>
     <w:p>
       <w:pPr>
         <w:numPr>
           <w:ilvl w:val="1"/>
-          <w:numId w:val="2"/>
+          <w:numId w:val="1"/>
         </w:numPr>
         <w:pBdr>
           <w:top w:val="nil"/>
@@ -4289,17 +4323,21 @@
       <w:r>
         <w:rPr>
           <w:color w:val="000000"/>
-          <w:sz w:val="24"/>
-          <w:szCs w:val="24"/>
-        </w:rPr>
-        <w:t>Create user account: Andy</w:t>
+        </w:rPr>
+        <w:t>Borrower</w:t>
+      </w:r>
+      <w:r>
+        <w:rPr>
+          <w:color w:val="000000"/>
+        </w:rPr>
+        <w:t xml:space="preserve"> functions:</w:t>
       </w:r>
     </w:p>
     <w:p>
       <w:pPr>
         <w:numPr>
-          <w:ilvl w:val="1"/>
-          <w:numId w:val="2"/>
+          <w:ilvl w:val="2"/>
+          <w:numId w:val="1"/>
         </w:numPr>
         <w:pBdr>
           <w:top w:val="nil"/>
@@ -4319,20 +4357,26 @@
         <w:rPr>
           <w:color w:val="000000"/>
         </w:rPr>
-        <w:t>Borrower</w:t>
+        <w:t xml:space="preserve">Display </w:t>
       </w:r>
       <w:r>
         <w:rPr>
           <w:color w:val="000000"/>
         </w:rPr>
-        <w:t xml:space="preserve"> functions:</w:t>
+        <w:t xml:space="preserve">all available books </w:t>
+      </w:r>
+      <w:r>
+        <w:rPr>
+          <w:color w:val="000000"/>
+        </w:rPr>
+        <w:t>in library</w:t>
       </w:r>
     </w:p>
     <w:p>
       <w:pPr>
         <w:numPr>
           <w:ilvl w:val="2"/>
-          <w:numId w:val="2"/>
+          <w:numId w:val="1"/>
         </w:numPr>
         <w:pBdr>
           <w:top w:val="nil"/>
@@ -4352,20 +4396,14 @@
         <w:rPr>
           <w:color w:val="000000"/>
         </w:rPr>
-        <w:t xml:space="preserve">Display </w:t>
-      </w:r>
-      <w:r>
-        <w:rPr>
-          <w:color w:val="000000"/>
-        </w:rPr>
-        <w:t xml:space="preserve">all available books </w:t>
+        <w:t>Display all borrowed books</w:t>
       </w:r>
     </w:p>
     <w:p>
       <w:pPr>
         <w:numPr>
           <w:ilvl w:val="2"/>
-          <w:numId w:val="2"/>
+          <w:numId w:val="1"/>
         </w:numPr>
         <w:pBdr>
           <w:top w:val="nil"/>
@@ -4385,14 +4423,20 @@
         <w:rPr>
           <w:color w:val="000000"/>
         </w:rPr>
-        <w:t>Display all borrowed books</w:t>
+        <w:t>Display late return books</w:t>
+      </w:r>
+      <w:r>
+        <w:rPr>
+          <w:color w:val="000000"/>
+        </w:rPr>
+        <w:t xml:space="preserve"> </w:t>
       </w:r>
     </w:p>
     <w:p>
       <w:pPr>
         <w:numPr>
           <w:ilvl w:val="2"/>
-          <w:numId w:val="2"/>
+          <w:numId w:val="1"/>
         </w:numPr>
         <w:pBdr>
           <w:top w:val="nil"/>
@@ -4412,32 +4456,14 @@
         <w:rPr>
           <w:color w:val="000000"/>
         </w:rPr>
-        <w:t>Display late return books</w:t>
-      </w:r>
-      <w:r>
-        <w:rPr>
-          <w:color w:val="000000"/>
-        </w:rPr>
-        <w:t xml:space="preserve"> ( need to</w:t>
-      </w:r>
-      <w:r>
-        <w:rPr>
-          <w:color w:val="000000"/>
-        </w:rPr>
-        <w:t xml:space="preserve"> fix </w:t>
-      </w:r>
-      <w:r>
-        <w:rPr>
-          <w:color w:val="000000"/>
-        </w:rPr>
-        <w:t>the return date(borrow date))</w:t>
+        <w:t>Display total payment</w:t>
       </w:r>
     </w:p>
     <w:p>
       <w:pPr>
         <w:numPr>
           <w:ilvl w:val="2"/>
-          <w:numId w:val="2"/>
+          <w:numId w:val="1"/>
         </w:numPr>
         <w:pBdr>
           <w:top w:val="nil"/>
@@ -4449,22 +4475,26 @@
         <w:spacing w:after="0"/>
         <w:rPr>
           <w:color w:val="000000"/>
-          <w:sz w:val="24"/>
-          <w:szCs w:val="24"/>
         </w:rPr>
       </w:pPr>
       <w:r>
         <w:rPr>
           <w:color w:val="000000"/>
         </w:rPr>
-        <w:t>Display total payment</w:t>
+        <w:t>B</w:t>
+      </w:r>
+      <w:r>
+        <w:rPr>
+          <w:color w:val="000000"/>
+        </w:rPr>
+        <w:t>orrow new book</w:t>
       </w:r>
     </w:p>
     <w:p>
       <w:pPr>
         <w:numPr>
           <w:ilvl w:val="2"/>
-          <w:numId w:val="2"/>
+          <w:numId w:val="1"/>
         </w:numPr>
         <w:pBdr>
           <w:top w:val="nil"/>
@@ -4482,20 +4512,21 @@
         <w:rPr>
           <w:color w:val="000000"/>
         </w:rPr>
-        <w:t>B</w:t>
+        <w:lastRenderedPageBreak/>
+        <w:t>R</w:t>
       </w:r>
       <w:r>
         <w:rPr>
           <w:color w:val="000000"/>
         </w:rPr>
-        <w:t>orrow new book</w:t>
+        <w:t>eturn a book</w:t>
       </w:r>
     </w:p>
     <w:p>
       <w:pPr>
         <w:numPr>
           <w:ilvl w:val="2"/>
-          <w:numId w:val="2"/>
+          <w:numId w:val="1"/>
         </w:numPr>
         <w:pBdr>
           <w:top w:val="nil"/>
@@ -4507,27 +4538,46 @@
         <w:spacing w:after="0"/>
         <w:rPr>
           <w:color w:val="000000"/>
+          <w:sz w:val="24"/>
+          <w:szCs w:val="24"/>
         </w:rPr>
       </w:pPr>
       <w:r>
         <w:rPr>
           <w:color w:val="000000"/>
         </w:rPr>
-        <w:lastRenderedPageBreak/>
         <w:t>R</w:t>
       </w:r>
       <w:r>
         <w:rPr>
           <w:color w:val="000000"/>
         </w:rPr>
-        <w:t>eturn a book</w:t>
-      </w:r>
+        <w:t>eport lost</w:t>
+      </w:r>
+    </w:p>
+    <w:p>
+      <w:pPr>
+        <w:pBdr>
+          <w:top w:val="nil"/>
+          <w:left w:val="nil"/>
+          <w:bottom w:val="nil"/>
+          <w:right w:val="nil"/>
+          <w:between w:val="nil"/>
+        </w:pBdr>
+        <w:spacing w:after="0"/>
+        <w:ind w:left="2520"/>
+        <w:rPr>
+          <w:color w:val="000000"/>
+          <w:sz w:val="24"/>
+          <w:szCs w:val="24"/>
+        </w:rPr>
+      </w:pPr>
     </w:p>
     <w:p>
       <w:pPr>
         <w:numPr>
-          <w:ilvl w:val="2"/>
-          <w:numId w:val="2"/>
+          <w:ilvl w:val="1"/>
+          <w:numId w:val="1"/>
         </w:numPr>
         <w:pBdr>
           <w:top w:val="nil"/>
@@ -4546,39 +4596,17 @@
       <w:r>
         <w:rPr>
           <w:color w:val="000000"/>
-        </w:rPr>
-        <w:t>R</w:t>
-      </w:r>
-      <w:r>
-        <w:rPr>
-          <w:color w:val="000000"/>
-        </w:rPr>
-        <w:t>eport lost</w:t>
-      </w:r>
-    </w:p>
-    <w:p>
-      <w:pPr>
-        <w:pBdr>
-          <w:top w:val="nil"/>
-          <w:left w:val="nil"/>
-          <w:bottom w:val="nil"/>
-          <w:right w:val="nil"/>
-          <w:between w:val="nil"/>
-        </w:pBdr>
-        <w:spacing w:after="0"/>
-        <w:ind w:left="2520"/>
-        <w:rPr>
-          <w:color w:val="000000"/>
-          <w:sz w:val="24"/>
-          <w:szCs w:val="24"/>
-        </w:rPr>
-      </w:pPr>
+          <w:sz w:val="24"/>
+          <w:szCs w:val="24"/>
+        </w:rPr>
+        <w:t>Librarian functions:</w:t>
+      </w:r>
     </w:p>
     <w:p>
       <w:pPr>
         <w:numPr>
-          <w:ilvl w:val="1"/>
-          <w:numId w:val="2"/>
+          <w:ilvl w:val="2"/>
+          <w:numId w:val="1"/>
         </w:numPr>
         <w:pBdr>
           <w:top w:val="nil"/>
@@ -4600,14 +4628,14 @@
           <w:sz w:val="24"/>
           <w:szCs w:val="24"/>
         </w:rPr>
-        <w:t>Librarian functions:</w:t>
+        <w:t xml:space="preserve">  Display all available books</w:t>
       </w:r>
     </w:p>
     <w:p>
       <w:pPr>
         <w:numPr>
           <w:ilvl w:val="2"/>
-          <w:numId w:val="2"/>
+          <w:numId w:val="1"/>
         </w:numPr>
         <w:pBdr>
           <w:top w:val="nil"/>
@@ -4629,14 +4657,38 @@
           <w:sz w:val="24"/>
           <w:szCs w:val="24"/>
         </w:rPr>
-        <w:t xml:space="preserve">  Display all available books</w:t>
+        <w:t xml:space="preserve"> </w:t>
+      </w:r>
+      <w:r>
+        <w:rPr>
+          <w:color w:val="000000"/>
+          <w:sz w:val="24"/>
+          <w:szCs w:val="24"/>
+        </w:rPr>
+        <w:t xml:space="preserve"> </w:t>
+      </w:r>
+      <w:r>
+        <w:rPr>
+          <w:color w:val="000000"/>
+          <w:sz w:val="24"/>
+          <w:szCs w:val="24"/>
+        </w:rPr>
+        <w:t>C</w:t>
+      </w:r>
+      <w:r>
+        <w:rPr>
+          <w:color w:val="000000"/>
+          <w:sz w:val="24"/>
+          <w:szCs w:val="24"/>
+        </w:rPr>
+        <w:t>reate new book</w:t>
       </w:r>
     </w:p>
     <w:p>
       <w:pPr>
         <w:numPr>
           <w:ilvl w:val="2"/>
-          <w:numId w:val="2"/>
+          <w:numId w:val="1"/>
         </w:numPr>
         <w:pBdr>
           <w:top w:val="nil"/>
@@ -4658,7 +4710,7 @@
           <w:sz w:val="24"/>
           <w:szCs w:val="24"/>
         </w:rPr>
-        <w:t xml:space="preserve"> </w:t>
+        <w:t xml:space="preserve">  </w:t>
       </w:r>
       <w:r>
         <w:rPr>
@@ -4666,7 +4718,7 @@
           <w:sz w:val="24"/>
           <w:szCs w:val="24"/>
         </w:rPr>
-        <w:t xml:space="preserve"> </w:t>
+        <w:t>C</w:t>
       </w:r>
       <w:r>
         <w:rPr>
@@ -4674,22 +4726,14 @@
           <w:sz w:val="24"/>
           <w:szCs w:val="24"/>
         </w:rPr>
-        <w:t>C</w:t>
-      </w:r>
-      <w:r>
-        <w:rPr>
-          <w:color w:val="000000"/>
-          <w:sz w:val="24"/>
-          <w:szCs w:val="24"/>
-        </w:rPr>
-        <w:t>reate new book</w:t>
+        <w:t>reate new librarian</w:t>
       </w:r>
     </w:p>
     <w:p>
       <w:pPr>
         <w:numPr>
           <w:ilvl w:val="2"/>
-          <w:numId w:val="2"/>
+          <w:numId w:val="1"/>
         </w:numPr>
         <w:pBdr>
           <w:top w:val="nil"/>
@@ -4719,7 +4763,7 @@
           <w:sz w:val="24"/>
           <w:szCs w:val="24"/>
         </w:rPr>
-        <w:t>C</w:t>
+        <w:t>D</w:t>
       </w:r>
       <w:r>
         <w:rPr>
@@ -4727,14 +4771,14 @@
           <w:sz w:val="24"/>
           <w:szCs w:val="24"/>
         </w:rPr>
-        <w:t>reate new librarian</w:t>
+        <w:t>elete a books</w:t>
       </w:r>
     </w:p>
     <w:p>
       <w:pPr>
         <w:numPr>
           <w:ilvl w:val="2"/>
-          <w:numId w:val="2"/>
+          <w:numId w:val="1"/>
         </w:numPr>
         <w:pBdr>
           <w:top w:val="nil"/>
@@ -4764,7 +4808,7 @@
           <w:sz w:val="24"/>
           <w:szCs w:val="24"/>
         </w:rPr>
-        <w:t>D</w:t>
+        <w:t xml:space="preserve">List </w:t>
       </w:r>
       <w:r>
         <w:rPr>
@@ -4772,14 +4816,32 @@
           <w:sz w:val="24"/>
           <w:szCs w:val="24"/>
         </w:rPr>
-        <w:t>elete a books</w:t>
-      </w:r>
-    </w:p>
-    <w:p>
-      <w:pPr>
+        <w:t>all lost books</w:t>
+      </w:r>
+    </w:p>
+    <w:p>
+      <w:pPr>
+        <w:pBdr>
+          <w:top w:val="nil"/>
+          <w:left w:val="nil"/>
+          <w:bottom w:val="nil"/>
+          <w:right w:val="nil"/>
+          <w:between w:val="nil"/>
+        </w:pBdr>
+        <w:spacing w:after="0"/>
+        <w:rPr>
+          <w:color w:val="000000"/>
+          <w:sz w:val="24"/>
+          <w:szCs w:val="24"/>
+        </w:rPr>
+      </w:pPr>
+    </w:p>
+    <w:p>
+      <w:pPr>
+        <w:pStyle w:val="ListParagraph"/>
         <w:numPr>
-          <w:ilvl w:val="2"/>
-          <w:numId w:val="2"/>
+          <w:ilvl w:val="0"/>
+          <w:numId w:val="1"/>
         </w:numPr>
         <w:pBdr>
           <w:top w:val="nil"/>
@@ -4801,24 +4863,1731 @@
           <w:sz w:val="24"/>
           <w:szCs w:val="24"/>
         </w:rPr>
-        <w:t xml:space="preserve">  </w:t>
-      </w:r>
-      <w:r>
+        <w:t>Team member tasks:</w:t>
+      </w:r>
+    </w:p>
+    <w:tbl>
+      <w:tblPr>
+        <w:tblStyle w:val="TableGrid"/>
+        <w:tblW w:w="0" w:type="auto"/>
+        <w:tblInd w:w="720" w:type="dxa"/>
+        <w:tblLook w:val="04A0" w:firstRow="1" w:lastRow="0" w:firstColumn="1" w:lastColumn="0" w:noHBand="0" w:noVBand="1"/>
+      </w:tblPr>
+      <w:tblGrid>
+        <w:gridCol w:w="551"/>
+        <w:gridCol w:w="5159"/>
+        <w:gridCol w:w="2920"/>
+      </w:tblGrid>
+      <w:tr>
+        <w:tc>
+          <w:tcPr>
+            <w:tcW w:w="551" w:type="dxa"/>
+          </w:tcPr>
+          <w:p>
+            <w:pPr>
+              <w:pStyle w:val="ListParagraph"/>
+              <w:ind w:left="0"/>
+              <w:jc w:val="center"/>
+              <w:rPr>
+                <w:color w:val="000000"/>
+                <w:sz w:val="24"/>
+                <w:szCs w:val="24"/>
+              </w:rPr>
+            </w:pPr>
+            <w:r>
+              <w:rPr>
+                <w:color w:val="000000"/>
+                <w:sz w:val="24"/>
+                <w:szCs w:val="24"/>
+              </w:rPr>
+              <w:t>No</w:t>
+            </w:r>
+          </w:p>
+        </w:tc>
+        <w:tc>
+          <w:tcPr>
+            <w:tcW w:w="5159" w:type="dxa"/>
+          </w:tcPr>
+          <w:p>
+            <w:pPr>
+              <w:pStyle w:val="ListParagraph"/>
+              <w:ind w:left="0"/>
+              <w:jc w:val="center"/>
+              <w:rPr>
+                <w:color w:val="000000"/>
+                <w:sz w:val="24"/>
+                <w:szCs w:val="24"/>
+              </w:rPr>
+            </w:pPr>
+            <w:r>
+              <w:rPr>
+                <w:color w:val="000000"/>
+                <w:sz w:val="24"/>
+                <w:szCs w:val="24"/>
+              </w:rPr>
+              <w:t>Task Name</w:t>
+            </w:r>
+          </w:p>
+        </w:tc>
+        <w:tc>
+          <w:tcPr>
+            <w:tcW w:w="2920" w:type="dxa"/>
+          </w:tcPr>
+          <w:p>
+            <w:pPr>
+              <w:pStyle w:val="ListParagraph"/>
+              <w:ind w:left="0"/>
+              <w:jc w:val="center"/>
+              <w:rPr>
+                <w:color w:val="000000"/>
+                <w:sz w:val="24"/>
+                <w:szCs w:val="24"/>
+              </w:rPr>
+            </w:pPr>
+            <w:r>
+              <w:rPr>
+                <w:color w:val="000000"/>
+                <w:sz w:val="24"/>
+                <w:szCs w:val="24"/>
+              </w:rPr>
+              <w:t>Member Name</w:t>
+            </w:r>
+          </w:p>
+        </w:tc>
+      </w:tr>
+      <w:tr>
+        <w:tc>
+          <w:tcPr>
+            <w:tcW w:w="551" w:type="dxa"/>
+          </w:tcPr>
+          <w:p>
+            <w:pPr>
+              <w:pStyle w:val="ListParagraph"/>
+              <w:ind w:left="0"/>
+              <w:jc w:val="center"/>
+              <w:rPr>
+                <w:color w:val="000000"/>
+                <w:sz w:val="24"/>
+                <w:szCs w:val="24"/>
+              </w:rPr>
+            </w:pPr>
+            <w:r>
+              <w:rPr>
+                <w:color w:val="000000"/>
+                <w:sz w:val="24"/>
+                <w:szCs w:val="24"/>
+              </w:rPr>
+              <w:t>0</w:t>
+            </w:r>
+          </w:p>
+        </w:tc>
+        <w:tc>
+          <w:tcPr>
+            <w:tcW w:w="5159" w:type="dxa"/>
+          </w:tcPr>
+          <w:p>
+            <w:pPr>
+              <w:pStyle w:val="ListParagraph"/>
+              <w:ind w:left="0"/>
+              <w:rPr>
+                <w:color w:val="000000"/>
+                <w:sz w:val="24"/>
+                <w:szCs w:val="24"/>
+              </w:rPr>
+            </w:pPr>
+            <w:r>
+              <w:rPr>
+                <w:color w:val="000000"/>
+                <w:sz w:val="24"/>
+                <w:szCs w:val="24"/>
+              </w:rPr>
+              <w:t>Manage team</w:t>
+            </w:r>
+          </w:p>
+        </w:tc>
+        <w:tc>
+          <w:tcPr>
+            <w:tcW w:w="2920" w:type="dxa"/>
+          </w:tcPr>
+          <w:p>
+            <w:pPr>
+              <w:pStyle w:val="ListParagraph"/>
+              <w:ind w:left="0"/>
+              <w:rPr>
+                <w:color w:val="000000"/>
+                <w:sz w:val="24"/>
+                <w:szCs w:val="24"/>
+              </w:rPr>
+            </w:pPr>
+            <w:r>
+              <w:rPr>
+                <w:color w:val="000000"/>
+                <w:sz w:val="24"/>
+                <w:szCs w:val="24"/>
+              </w:rPr>
+              <w:t>Steve Vo</w:t>
+            </w:r>
+          </w:p>
+        </w:tc>
+      </w:tr>
+      <w:tr>
+        <w:tc>
+          <w:tcPr>
+            <w:tcW w:w="551" w:type="dxa"/>
+          </w:tcPr>
+          <w:p>
+            <w:pPr>
+              <w:pStyle w:val="ListParagraph"/>
+              <w:ind w:left="0"/>
+              <w:jc w:val="center"/>
+              <w:rPr>
+                <w:color w:val="000000"/>
+                <w:sz w:val="24"/>
+                <w:szCs w:val="24"/>
+              </w:rPr>
+            </w:pPr>
+            <w:r>
+              <w:rPr>
+                <w:color w:val="000000"/>
+                <w:sz w:val="24"/>
+                <w:szCs w:val="24"/>
+              </w:rPr>
+              <w:t>1</w:t>
+            </w:r>
+          </w:p>
+        </w:tc>
+        <w:tc>
+          <w:tcPr>
+            <w:tcW w:w="5159" w:type="dxa"/>
+          </w:tcPr>
+          <w:p>
+            <w:pPr>
+              <w:pStyle w:val="ListParagraph"/>
+              <w:ind w:left="0"/>
+              <w:rPr>
+                <w:color w:val="000000"/>
+                <w:sz w:val="24"/>
+                <w:szCs w:val="24"/>
+              </w:rPr>
+            </w:pPr>
+            <w:r>
+              <w:rPr>
+                <w:color w:val="000000"/>
+                <w:sz w:val="24"/>
+                <w:szCs w:val="24"/>
+              </w:rPr>
+              <w:t>Design Data base and setup connection to SQL server</w:t>
+            </w:r>
+            <w:r>
+              <w:rPr>
+                <w:color w:val="000000"/>
+                <w:sz w:val="24"/>
+                <w:szCs w:val="24"/>
+              </w:rPr>
+              <w:t>.</w:t>
+            </w:r>
+          </w:p>
+        </w:tc>
+        <w:tc>
+          <w:tcPr>
+            <w:tcW w:w="2920" w:type="dxa"/>
+          </w:tcPr>
+          <w:p>
+            <w:pPr>
+              <w:pStyle w:val="ListParagraph"/>
+              <w:ind w:left="0"/>
+              <w:rPr>
+                <w:color w:val="000000"/>
+                <w:sz w:val="24"/>
+                <w:szCs w:val="24"/>
+              </w:rPr>
+            </w:pPr>
+            <w:r>
+              <w:rPr>
+                <w:color w:val="000000"/>
+                <w:sz w:val="24"/>
+                <w:szCs w:val="24"/>
+              </w:rPr>
+              <w:t>Steve Vo</w:t>
+            </w:r>
+          </w:p>
+        </w:tc>
+      </w:tr>
+      <w:tr>
+        <w:tc>
+          <w:tcPr>
+            <w:tcW w:w="551" w:type="dxa"/>
+          </w:tcPr>
+          <w:p>
+            <w:pPr>
+              <w:pStyle w:val="ListParagraph"/>
+              <w:ind w:left="0"/>
+              <w:jc w:val="center"/>
+              <w:rPr>
+                <w:color w:val="000000"/>
+                <w:sz w:val="24"/>
+                <w:szCs w:val="24"/>
+              </w:rPr>
+            </w:pPr>
+            <w:r>
+              <w:rPr>
+                <w:color w:val="000000"/>
+                <w:sz w:val="24"/>
+                <w:szCs w:val="24"/>
+              </w:rPr>
+              <w:t>2</w:t>
+            </w:r>
+          </w:p>
+        </w:tc>
+        <w:tc>
+          <w:tcPr>
+            <w:tcW w:w="5159" w:type="dxa"/>
+          </w:tcPr>
+          <w:p>
+            <w:pPr>
+              <w:pStyle w:val="ListParagraph"/>
+              <w:ind w:left="0"/>
+              <w:rPr>
+                <w:color w:val="000000"/>
+                <w:sz w:val="24"/>
+                <w:szCs w:val="24"/>
+              </w:rPr>
+            </w:pPr>
+            <w:r>
+              <w:rPr>
+                <w:color w:val="000000"/>
+                <w:sz w:val="24"/>
+                <w:szCs w:val="24"/>
+              </w:rPr>
+              <w:t xml:space="preserve">Setup GitHub </w:t>
+            </w:r>
+            <w:r>
+              <w:rPr>
+                <w:color w:val="000000"/>
+                <w:sz w:val="24"/>
+                <w:szCs w:val="24"/>
+              </w:rPr>
+              <w:t>environment.</w:t>
+            </w:r>
+          </w:p>
+        </w:tc>
+        <w:tc>
+          <w:tcPr>
+            <w:tcW w:w="2920" w:type="dxa"/>
+          </w:tcPr>
+          <w:p>
+            <w:pPr>
+              <w:pStyle w:val="ListParagraph"/>
+              <w:ind w:left="0"/>
+              <w:rPr>
+                <w:color w:val="000000"/>
+                <w:sz w:val="24"/>
+                <w:szCs w:val="24"/>
+              </w:rPr>
+            </w:pPr>
+            <w:r>
+              <w:rPr>
+                <w:color w:val="000000"/>
+                <w:sz w:val="24"/>
+                <w:szCs w:val="24"/>
+              </w:rPr>
+              <w:t>Steve Vo</w:t>
+            </w:r>
+          </w:p>
+        </w:tc>
+      </w:tr>
+      <w:tr>
+        <w:tc>
+          <w:tcPr>
+            <w:tcW w:w="551" w:type="dxa"/>
+          </w:tcPr>
+          <w:p>
+            <w:pPr>
+              <w:pStyle w:val="ListParagraph"/>
+              <w:ind w:left="0"/>
+              <w:jc w:val="center"/>
+              <w:rPr>
+                <w:color w:val="000000"/>
+                <w:sz w:val="24"/>
+                <w:szCs w:val="24"/>
+              </w:rPr>
+            </w:pPr>
+            <w:r>
+              <w:rPr>
+                <w:color w:val="000000"/>
+                <w:sz w:val="24"/>
+                <w:szCs w:val="24"/>
+              </w:rPr>
+              <w:t>3</w:t>
+            </w:r>
+          </w:p>
+        </w:tc>
+        <w:tc>
+          <w:tcPr>
+            <w:tcW w:w="5159" w:type="dxa"/>
+          </w:tcPr>
+          <w:p>
+            <w:pPr>
+              <w:pStyle w:val="ListParagraph"/>
+              <w:ind w:left="0"/>
+              <w:rPr>
+                <w:color w:val="000000"/>
+                <w:sz w:val="24"/>
+                <w:szCs w:val="24"/>
+              </w:rPr>
+            </w:pPr>
+            <w:r>
+              <w:rPr>
+                <w:color w:val="000000"/>
+                <w:sz w:val="24"/>
+                <w:szCs w:val="24"/>
+              </w:rPr>
+              <w:t>Collect codes, re-touch codes, design workflow of the program</w:t>
+            </w:r>
+            <w:r>
+              <w:rPr>
+                <w:color w:val="000000"/>
+                <w:sz w:val="24"/>
+                <w:szCs w:val="24"/>
+              </w:rPr>
+              <w:t>.</w:t>
+            </w:r>
+          </w:p>
+        </w:tc>
+        <w:tc>
+          <w:tcPr>
+            <w:tcW w:w="2920" w:type="dxa"/>
+          </w:tcPr>
+          <w:p>
+            <w:pPr>
+              <w:pStyle w:val="ListParagraph"/>
+              <w:ind w:left="0"/>
+              <w:rPr>
+                <w:color w:val="000000"/>
+                <w:sz w:val="24"/>
+                <w:szCs w:val="24"/>
+              </w:rPr>
+            </w:pPr>
+            <w:r>
+              <w:rPr>
+                <w:color w:val="000000"/>
+                <w:sz w:val="24"/>
+                <w:szCs w:val="24"/>
+              </w:rPr>
+              <w:t>Steve Vo</w:t>
+            </w:r>
+          </w:p>
+        </w:tc>
+      </w:tr>
+      <w:tr>
+        <w:tc>
+          <w:tcPr>
+            <w:tcW w:w="551" w:type="dxa"/>
+          </w:tcPr>
+          <w:p>
+            <w:pPr>
+              <w:pStyle w:val="ListParagraph"/>
+              <w:ind w:left="0"/>
+              <w:jc w:val="center"/>
+              <w:rPr>
+                <w:color w:val="000000"/>
+                <w:sz w:val="24"/>
+                <w:szCs w:val="24"/>
+              </w:rPr>
+            </w:pPr>
+            <w:r>
+              <w:rPr>
+                <w:color w:val="000000"/>
+                <w:sz w:val="24"/>
+                <w:szCs w:val="24"/>
+              </w:rPr>
+              <w:t>4</w:t>
+            </w:r>
+          </w:p>
+        </w:tc>
+        <w:tc>
+          <w:tcPr>
+            <w:tcW w:w="5159" w:type="dxa"/>
+          </w:tcPr>
+          <w:p>
+            <w:pPr>
+              <w:pStyle w:val="ListParagraph"/>
+              <w:ind w:left="0"/>
+              <w:rPr>
+                <w:color w:val="000000"/>
+                <w:sz w:val="24"/>
+                <w:szCs w:val="24"/>
+              </w:rPr>
+            </w:pPr>
+            <w:r>
+              <w:rPr>
+                <w:color w:val="000000"/>
+                <w:sz w:val="24"/>
+                <w:szCs w:val="24"/>
+              </w:rPr>
+              <w:t>Create</w:t>
+            </w:r>
+            <w:r>
+              <w:rPr>
+                <w:color w:val="000000"/>
+                <w:sz w:val="24"/>
+                <w:szCs w:val="24"/>
+              </w:rPr>
+              <w:t xml:space="preserve"> user/</w:t>
+            </w:r>
+            <w:r>
+              <w:rPr>
+                <w:color w:val="000000"/>
+                <w:sz w:val="24"/>
+                <w:szCs w:val="24"/>
+              </w:rPr>
+              <w:t>borrower account</w:t>
+            </w:r>
+            <w:r>
+              <w:rPr>
+                <w:color w:val="000000"/>
+                <w:sz w:val="24"/>
+                <w:szCs w:val="24"/>
+              </w:rPr>
+              <w:t>.</w:t>
+            </w:r>
+          </w:p>
+        </w:tc>
+        <w:tc>
+          <w:tcPr>
+            <w:tcW w:w="2920" w:type="dxa"/>
+          </w:tcPr>
+          <w:p>
+            <w:pPr>
+              <w:pStyle w:val="ListParagraph"/>
+              <w:ind w:left="0"/>
+              <w:rPr>
+                <w:color w:val="000000"/>
+                <w:sz w:val="24"/>
+                <w:szCs w:val="24"/>
+              </w:rPr>
+            </w:pPr>
+          </w:p>
+        </w:tc>
+      </w:tr>
+      <w:tr>
+        <w:tc>
+          <w:tcPr>
+            <w:tcW w:w="551" w:type="dxa"/>
+          </w:tcPr>
+          <w:p>
+            <w:pPr>
+              <w:pStyle w:val="ListParagraph"/>
+              <w:ind w:left="0"/>
+              <w:jc w:val="center"/>
+              <w:rPr>
+                <w:color w:val="000000"/>
+                <w:sz w:val="24"/>
+                <w:szCs w:val="24"/>
+              </w:rPr>
+            </w:pPr>
+            <w:r>
+              <w:rPr>
+                <w:color w:val="000000"/>
+                <w:sz w:val="24"/>
+                <w:szCs w:val="24"/>
+              </w:rPr>
+              <w:t>5</w:t>
+            </w:r>
+          </w:p>
+        </w:tc>
+        <w:tc>
+          <w:tcPr>
+            <w:tcW w:w="5159" w:type="dxa"/>
+          </w:tcPr>
+          <w:p>
+            <w:pPr>
+              <w:pStyle w:val="ListParagraph"/>
+              <w:ind w:left="0"/>
+              <w:rPr>
+                <w:color w:val="000000"/>
+                <w:sz w:val="24"/>
+                <w:szCs w:val="24"/>
+              </w:rPr>
+            </w:pPr>
+            <w:r>
+              <w:rPr>
+                <w:color w:val="000000"/>
+                <w:sz w:val="24"/>
+                <w:szCs w:val="24"/>
+              </w:rPr>
+              <w:t>Display all available books</w:t>
+            </w:r>
+            <w:r>
+              <w:rPr>
+                <w:color w:val="000000"/>
+                <w:sz w:val="24"/>
+                <w:szCs w:val="24"/>
+              </w:rPr>
+              <w:t>.</w:t>
+            </w:r>
+          </w:p>
+        </w:tc>
+        <w:tc>
+          <w:tcPr>
+            <w:tcW w:w="2920" w:type="dxa"/>
+          </w:tcPr>
+          <w:p>
+            <w:pPr>
+              <w:pStyle w:val="ListParagraph"/>
+              <w:ind w:left="0"/>
+              <w:rPr>
+                <w:color w:val="000000"/>
+                <w:sz w:val="24"/>
+                <w:szCs w:val="24"/>
+              </w:rPr>
+            </w:pPr>
+          </w:p>
+        </w:tc>
+      </w:tr>
+      <w:tr>
+        <w:tc>
+          <w:tcPr>
+            <w:tcW w:w="551" w:type="dxa"/>
+          </w:tcPr>
+          <w:p>
+            <w:pPr>
+              <w:pStyle w:val="ListParagraph"/>
+              <w:ind w:left="0"/>
+              <w:jc w:val="center"/>
+              <w:rPr>
+                <w:color w:val="000000"/>
+                <w:sz w:val="24"/>
+                <w:szCs w:val="24"/>
+              </w:rPr>
+            </w:pPr>
+            <w:r>
+              <w:rPr>
+                <w:color w:val="000000"/>
+                <w:sz w:val="24"/>
+                <w:szCs w:val="24"/>
+              </w:rPr>
+              <w:t>6</w:t>
+            </w:r>
+          </w:p>
+        </w:tc>
+        <w:tc>
+          <w:tcPr>
+            <w:tcW w:w="5159" w:type="dxa"/>
+          </w:tcPr>
+          <w:p>
+            <w:pPr>
+              <w:pStyle w:val="ListParagraph"/>
+              <w:pBdr>
+                <w:top w:val="nil"/>
+                <w:left w:val="nil"/>
+                <w:bottom w:val="nil"/>
+                <w:right w:val="nil"/>
+                <w:between w:val="nil"/>
+              </w:pBdr>
+              <w:ind w:left="0"/>
+              <w:rPr>
+                <w:color w:val="000000"/>
+                <w:sz w:val="24"/>
+                <w:szCs w:val="24"/>
+              </w:rPr>
+            </w:pPr>
+            <w:r>
+              <w:rPr>
+                <w:color w:val="000000"/>
+                <w:sz w:val="24"/>
+                <w:szCs w:val="24"/>
+              </w:rPr>
+              <w:t>Display all borrowed books</w:t>
+            </w:r>
+            <w:r>
+              <w:rPr>
+                <w:color w:val="000000"/>
+                <w:sz w:val="24"/>
+                <w:szCs w:val="24"/>
+              </w:rPr>
+              <w:t>.</w:t>
+            </w:r>
+          </w:p>
+        </w:tc>
+        <w:tc>
+          <w:tcPr>
+            <w:tcW w:w="2920" w:type="dxa"/>
+          </w:tcPr>
+          <w:p>
+            <w:pPr>
+              <w:pStyle w:val="ListParagraph"/>
+              <w:ind w:left="0"/>
+              <w:rPr>
+                <w:color w:val="000000"/>
+                <w:sz w:val="24"/>
+                <w:szCs w:val="24"/>
+              </w:rPr>
+            </w:pPr>
+          </w:p>
+        </w:tc>
+      </w:tr>
+      <w:tr>
+        <w:tc>
+          <w:tcPr>
+            <w:tcW w:w="551" w:type="dxa"/>
+          </w:tcPr>
+          <w:p>
+            <w:pPr>
+              <w:pStyle w:val="ListParagraph"/>
+              <w:ind w:left="0"/>
+              <w:jc w:val="center"/>
+              <w:rPr>
+                <w:color w:val="000000"/>
+                <w:sz w:val="24"/>
+                <w:szCs w:val="24"/>
+              </w:rPr>
+            </w:pPr>
+            <w:r>
+              <w:rPr>
+                <w:color w:val="000000"/>
+                <w:sz w:val="24"/>
+                <w:szCs w:val="24"/>
+              </w:rPr>
+              <w:t>7</w:t>
+            </w:r>
+          </w:p>
+        </w:tc>
+        <w:tc>
+          <w:tcPr>
+            <w:tcW w:w="5159" w:type="dxa"/>
+          </w:tcPr>
+          <w:p>
+            <w:pPr>
+              <w:pStyle w:val="ListParagraph"/>
+              <w:pBdr>
+                <w:top w:val="nil"/>
+                <w:left w:val="nil"/>
+                <w:bottom w:val="nil"/>
+                <w:right w:val="nil"/>
+                <w:between w:val="nil"/>
+              </w:pBdr>
+              <w:ind w:left="0"/>
+              <w:rPr>
+                <w:color w:val="000000"/>
+                <w:sz w:val="24"/>
+                <w:szCs w:val="24"/>
+              </w:rPr>
+            </w:pPr>
+            <w:r>
+              <w:rPr>
+                <w:color w:val="000000"/>
+                <w:sz w:val="24"/>
+                <w:szCs w:val="24"/>
+              </w:rPr>
+              <w:t>Display late return books</w:t>
+            </w:r>
+            <w:r>
+              <w:rPr>
+                <w:color w:val="000000"/>
+                <w:sz w:val="24"/>
+                <w:szCs w:val="24"/>
+              </w:rPr>
+              <w:t>.</w:t>
+            </w:r>
+            <w:r>
+              <w:rPr>
+                <w:color w:val="000000"/>
+                <w:sz w:val="24"/>
+                <w:szCs w:val="24"/>
+              </w:rPr>
+              <w:t xml:space="preserve"> </w:t>
+            </w:r>
+          </w:p>
+        </w:tc>
+        <w:tc>
+          <w:tcPr>
+            <w:tcW w:w="2920" w:type="dxa"/>
+          </w:tcPr>
+          <w:p>
+            <w:pPr>
+              <w:pStyle w:val="ListParagraph"/>
+              <w:ind w:left="0"/>
+              <w:rPr>
+                <w:color w:val="000000"/>
+                <w:sz w:val="24"/>
+                <w:szCs w:val="24"/>
+              </w:rPr>
+            </w:pPr>
+          </w:p>
+        </w:tc>
+      </w:tr>
+      <w:tr>
+        <w:tc>
+          <w:tcPr>
+            <w:tcW w:w="551" w:type="dxa"/>
+          </w:tcPr>
+          <w:p>
+            <w:pPr>
+              <w:pStyle w:val="ListParagraph"/>
+              <w:ind w:left="0"/>
+              <w:jc w:val="center"/>
+              <w:rPr>
+                <w:color w:val="000000"/>
+                <w:sz w:val="24"/>
+                <w:szCs w:val="24"/>
+              </w:rPr>
+            </w:pPr>
+            <w:r>
+              <w:rPr>
+                <w:color w:val="000000"/>
+                <w:sz w:val="24"/>
+                <w:szCs w:val="24"/>
+              </w:rPr>
+              <w:t>8</w:t>
+            </w:r>
+          </w:p>
+        </w:tc>
+        <w:tc>
+          <w:tcPr>
+            <w:tcW w:w="5159" w:type="dxa"/>
+          </w:tcPr>
+          <w:p>
+            <w:pPr>
+              <w:pStyle w:val="ListParagraph"/>
+              <w:pBdr>
+                <w:top w:val="nil"/>
+                <w:left w:val="nil"/>
+                <w:bottom w:val="nil"/>
+                <w:right w:val="nil"/>
+                <w:between w:val="nil"/>
+              </w:pBdr>
+              <w:ind w:left="0"/>
+              <w:rPr>
+                <w:color w:val="000000"/>
+                <w:sz w:val="24"/>
+                <w:szCs w:val="24"/>
+              </w:rPr>
+            </w:pPr>
+            <w:r>
+              <w:rPr>
+                <w:color w:val="000000"/>
+                <w:sz w:val="24"/>
+                <w:szCs w:val="24"/>
+              </w:rPr>
+              <w:t>Display total payment</w:t>
+            </w:r>
+            <w:r>
+              <w:rPr>
+                <w:color w:val="000000"/>
+                <w:sz w:val="24"/>
+                <w:szCs w:val="24"/>
+              </w:rPr>
+              <w:t>.</w:t>
+            </w:r>
+          </w:p>
+        </w:tc>
+        <w:tc>
+          <w:tcPr>
+            <w:tcW w:w="2920" w:type="dxa"/>
+          </w:tcPr>
+          <w:p>
+            <w:pPr>
+              <w:pStyle w:val="ListParagraph"/>
+              <w:ind w:left="0"/>
+              <w:rPr>
+                <w:color w:val="000000"/>
+                <w:sz w:val="24"/>
+                <w:szCs w:val="24"/>
+              </w:rPr>
+            </w:pPr>
+          </w:p>
+        </w:tc>
+      </w:tr>
+      <w:tr>
+        <w:tc>
+          <w:tcPr>
+            <w:tcW w:w="551" w:type="dxa"/>
+          </w:tcPr>
+          <w:p>
+            <w:pPr>
+              <w:pStyle w:val="ListParagraph"/>
+              <w:ind w:left="0"/>
+              <w:jc w:val="center"/>
+              <w:rPr>
+                <w:color w:val="000000"/>
+                <w:sz w:val="24"/>
+                <w:szCs w:val="24"/>
+              </w:rPr>
+            </w:pPr>
+            <w:r>
+              <w:rPr>
+                <w:color w:val="000000"/>
+                <w:sz w:val="24"/>
+                <w:szCs w:val="24"/>
+              </w:rPr>
+              <w:t>9</w:t>
+            </w:r>
+          </w:p>
+        </w:tc>
+        <w:tc>
+          <w:tcPr>
+            <w:tcW w:w="5159" w:type="dxa"/>
+          </w:tcPr>
+          <w:p>
+            <w:pPr>
+              <w:pStyle w:val="ListParagraph"/>
+              <w:pBdr>
+                <w:top w:val="nil"/>
+                <w:left w:val="nil"/>
+                <w:bottom w:val="nil"/>
+                <w:right w:val="nil"/>
+                <w:between w:val="nil"/>
+              </w:pBdr>
+              <w:ind w:left="0"/>
+              <w:rPr>
+                <w:color w:val="000000"/>
+                <w:sz w:val="24"/>
+                <w:szCs w:val="24"/>
+              </w:rPr>
+            </w:pPr>
+            <w:r>
+              <w:rPr>
+                <w:color w:val="000000"/>
+                <w:sz w:val="24"/>
+                <w:szCs w:val="24"/>
+              </w:rPr>
+              <w:t>Borrow new book</w:t>
+            </w:r>
+            <w:r>
+              <w:rPr>
+                <w:color w:val="000000"/>
+                <w:sz w:val="24"/>
+                <w:szCs w:val="24"/>
+              </w:rPr>
+              <w:t>.</w:t>
+            </w:r>
+          </w:p>
+        </w:tc>
+        <w:tc>
+          <w:tcPr>
+            <w:tcW w:w="2920" w:type="dxa"/>
+          </w:tcPr>
+          <w:p>
+            <w:pPr>
+              <w:pStyle w:val="ListParagraph"/>
+              <w:ind w:left="0"/>
+              <w:rPr>
+                <w:color w:val="000000"/>
+                <w:sz w:val="24"/>
+                <w:szCs w:val="24"/>
+              </w:rPr>
+            </w:pPr>
+          </w:p>
+        </w:tc>
+      </w:tr>
+      <w:tr>
+        <w:trPr>
+          <w:trHeight w:val="327"/>
+        </w:trPr>
+        <w:tc>
+          <w:tcPr>
+            <w:tcW w:w="551" w:type="dxa"/>
+          </w:tcPr>
+          <w:p>
+            <w:pPr>
+              <w:pStyle w:val="ListParagraph"/>
+              <w:ind w:left="0"/>
+              <w:jc w:val="center"/>
+              <w:rPr>
+                <w:color w:val="000000"/>
+                <w:sz w:val="24"/>
+                <w:szCs w:val="24"/>
+              </w:rPr>
+            </w:pPr>
+            <w:r>
+              <w:rPr>
+                <w:color w:val="000000"/>
+                <w:sz w:val="24"/>
+                <w:szCs w:val="24"/>
+              </w:rPr>
+              <w:t>10</w:t>
+            </w:r>
+          </w:p>
+        </w:tc>
+        <w:tc>
+          <w:tcPr>
+            <w:tcW w:w="5159" w:type="dxa"/>
+          </w:tcPr>
+          <w:p>
+            <w:pPr>
+              <w:pStyle w:val="ListParagraph"/>
+              <w:pBdr>
+                <w:top w:val="nil"/>
+                <w:left w:val="nil"/>
+                <w:bottom w:val="nil"/>
+                <w:right w:val="nil"/>
+                <w:between w:val="nil"/>
+              </w:pBdr>
+              <w:ind w:left="0"/>
+              <w:rPr>
+                <w:color w:val="000000"/>
+                <w:sz w:val="24"/>
+                <w:szCs w:val="24"/>
+              </w:rPr>
+            </w:pPr>
+            <w:r>
+              <w:rPr>
+                <w:color w:val="000000"/>
+                <w:sz w:val="24"/>
+                <w:szCs w:val="24"/>
+              </w:rPr>
+              <w:t>Return a book</w:t>
+            </w:r>
+            <w:r>
+              <w:rPr>
+                <w:color w:val="000000"/>
+                <w:sz w:val="24"/>
+                <w:szCs w:val="24"/>
+              </w:rPr>
+              <w:t>.</w:t>
+            </w:r>
+          </w:p>
+        </w:tc>
+        <w:tc>
+          <w:tcPr>
+            <w:tcW w:w="2920" w:type="dxa"/>
+          </w:tcPr>
+          <w:p>
+            <w:pPr>
+              <w:pStyle w:val="ListParagraph"/>
+              <w:ind w:left="0"/>
+              <w:rPr>
+                <w:color w:val="000000"/>
+                <w:sz w:val="24"/>
+                <w:szCs w:val="24"/>
+              </w:rPr>
+            </w:pPr>
+          </w:p>
+        </w:tc>
+      </w:tr>
+      <w:tr>
+        <w:tc>
+          <w:tcPr>
+            <w:tcW w:w="551" w:type="dxa"/>
+          </w:tcPr>
+          <w:p>
+            <w:pPr>
+              <w:pStyle w:val="ListParagraph"/>
+              <w:ind w:left="0"/>
+              <w:jc w:val="center"/>
+              <w:rPr>
+                <w:color w:val="000000"/>
+                <w:sz w:val="24"/>
+                <w:szCs w:val="24"/>
+              </w:rPr>
+            </w:pPr>
+            <w:r>
+              <w:rPr>
+                <w:color w:val="000000"/>
+                <w:sz w:val="24"/>
+                <w:szCs w:val="24"/>
+              </w:rPr>
+              <w:t>11</w:t>
+            </w:r>
+          </w:p>
+        </w:tc>
+        <w:tc>
+          <w:tcPr>
+            <w:tcW w:w="5159" w:type="dxa"/>
+          </w:tcPr>
+          <w:p>
+            <w:pPr>
+              <w:pStyle w:val="ListParagraph"/>
+              <w:pBdr>
+                <w:top w:val="nil"/>
+                <w:left w:val="nil"/>
+                <w:bottom w:val="nil"/>
+                <w:right w:val="nil"/>
+                <w:between w:val="nil"/>
+              </w:pBdr>
+              <w:ind w:left="0"/>
+              <w:rPr>
+                <w:color w:val="000000"/>
+                <w:sz w:val="24"/>
+                <w:szCs w:val="24"/>
+              </w:rPr>
+            </w:pPr>
+            <w:r>
+              <w:rPr>
+                <w:color w:val="000000"/>
+                <w:sz w:val="24"/>
+                <w:szCs w:val="24"/>
+              </w:rPr>
+              <w:t>Report lost</w:t>
+            </w:r>
+            <w:r>
+              <w:rPr>
+                <w:color w:val="000000"/>
+                <w:sz w:val="24"/>
+                <w:szCs w:val="24"/>
+              </w:rPr>
+              <w:t>.</w:t>
+            </w:r>
+          </w:p>
+        </w:tc>
+        <w:tc>
+          <w:tcPr>
+            <w:tcW w:w="2920" w:type="dxa"/>
+          </w:tcPr>
+          <w:p>
+            <w:pPr>
+              <w:pStyle w:val="ListParagraph"/>
+              <w:ind w:left="0"/>
+              <w:rPr>
+                <w:color w:val="000000"/>
+                <w:sz w:val="24"/>
+                <w:szCs w:val="24"/>
+              </w:rPr>
+            </w:pPr>
+          </w:p>
+        </w:tc>
+      </w:tr>
+      <w:tr>
+        <w:tc>
+          <w:tcPr>
+            <w:tcW w:w="551" w:type="dxa"/>
+          </w:tcPr>
+          <w:p>
+            <w:pPr>
+              <w:pStyle w:val="ListParagraph"/>
+              <w:ind w:left="0"/>
+              <w:jc w:val="center"/>
+              <w:rPr>
+                <w:color w:val="000000"/>
+                <w:sz w:val="24"/>
+                <w:szCs w:val="24"/>
+              </w:rPr>
+            </w:pPr>
+            <w:r>
+              <w:rPr>
+                <w:color w:val="000000"/>
+                <w:sz w:val="24"/>
+                <w:szCs w:val="24"/>
+              </w:rPr>
+              <w:t>12</w:t>
+            </w:r>
+          </w:p>
+        </w:tc>
+        <w:tc>
+          <w:tcPr>
+            <w:tcW w:w="5159" w:type="dxa"/>
+          </w:tcPr>
+          <w:p>
+            <w:pPr>
+              <w:pStyle w:val="ListParagraph"/>
+              <w:pBdr>
+                <w:top w:val="nil"/>
+                <w:left w:val="nil"/>
+                <w:bottom w:val="nil"/>
+                <w:right w:val="nil"/>
+                <w:between w:val="nil"/>
+              </w:pBdr>
+              <w:ind w:left="0"/>
+              <w:rPr>
+                <w:color w:val="000000"/>
+                <w:sz w:val="24"/>
+                <w:szCs w:val="24"/>
+              </w:rPr>
+            </w:pPr>
+            <w:r>
+              <w:rPr>
+                <w:color w:val="000000"/>
+                <w:sz w:val="24"/>
+                <w:szCs w:val="24"/>
+              </w:rPr>
+              <w:t>Display all available books</w:t>
+            </w:r>
+            <w:r>
+              <w:rPr>
+                <w:color w:val="000000"/>
+                <w:sz w:val="24"/>
+                <w:szCs w:val="24"/>
+              </w:rPr>
+              <w:t>.</w:t>
+            </w:r>
+          </w:p>
+        </w:tc>
+        <w:tc>
+          <w:tcPr>
+            <w:tcW w:w="2920" w:type="dxa"/>
+          </w:tcPr>
+          <w:p>
+            <w:pPr>
+              <w:pStyle w:val="ListParagraph"/>
+              <w:ind w:left="0"/>
+              <w:rPr>
+                <w:color w:val="000000"/>
+                <w:sz w:val="24"/>
+                <w:szCs w:val="24"/>
+              </w:rPr>
+            </w:pPr>
+          </w:p>
+        </w:tc>
+      </w:tr>
+      <w:tr>
+        <w:tc>
+          <w:tcPr>
+            <w:tcW w:w="551" w:type="dxa"/>
+          </w:tcPr>
+          <w:p>
+            <w:pPr>
+              <w:pStyle w:val="ListParagraph"/>
+              <w:ind w:left="0"/>
+              <w:jc w:val="center"/>
+              <w:rPr>
+                <w:color w:val="000000"/>
+                <w:sz w:val="24"/>
+                <w:szCs w:val="24"/>
+              </w:rPr>
+            </w:pPr>
+            <w:r>
+              <w:rPr>
+                <w:color w:val="000000"/>
+                <w:sz w:val="24"/>
+                <w:szCs w:val="24"/>
+              </w:rPr>
+              <w:t>13</w:t>
+            </w:r>
+          </w:p>
+        </w:tc>
+        <w:tc>
+          <w:tcPr>
+            <w:tcW w:w="5159" w:type="dxa"/>
+          </w:tcPr>
+          <w:p>
+            <w:pPr>
+              <w:pStyle w:val="ListParagraph"/>
+              <w:pBdr>
+                <w:top w:val="nil"/>
+                <w:left w:val="nil"/>
+                <w:bottom w:val="nil"/>
+                <w:right w:val="nil"/>
+                <w:between w:val="nil"/>
+              </w:pBdr>
+              <w:ind w:left="0"/>
+              <w:rPr>
+                <w:color w:val="000000"/>
+                <w:sz w:val="24"/>
+                <w:szCs w:val="24"/>
+              </w:rPr>
+            </w:pPr>
+            <w:r>
+              <w:rPr>
+                <w:color w:val="000000"/>
+                <w:sz w:val="24"/>
+                <w:szCs w:val="24"/>
+              </w:rPr>
+              <w:t>C</w:t>
+            </w:r>
+            <w:r>
+              <w:rPr>
+                <w:color w:val="000000"/>
+                <w:sz w:val="24"/>
+                <w:szCs w:val="24"/>
+              </w:rPr>
+              <w:t>reate new book</w:t>
+            </w:r>
+            <w:r>
+              <w:rPr>
+                <w:color w:val="000000"/>
+                <w:sz w:val="24"/>
+                <w:szCs w:val="24"/>
+              </w:rPr>
+              <w:t>.</w:t>
+            </w:r>
+          </w:p>
+        </w:tc>
+        <w:tc>
+          <w:tcPr>
+            <w:tcW w:w="2920" w:type="dxa"/>
+          </w:tcPr>
+          <w:p>
+            <w:pPr>
+              <w:pStyle w:val="ListParagraph"/>
+              <w:ind w:left="0"/>
+              <w:rPr>
+                <w:color w:val="000000"/>
+                <w:sz w:val="24"/>
+                <w:szCs w:val="24"/>
+              </w:rPr>
+            </w:pPr>
+          </w:p>
+        </w:tc>
+      </w:tr>
+      <w:tr>
+        <w:tc>
+          <w:tcPr>
+            <w:tcW w:w="551" w:type="dxa"/>
+          </w:tcPr>
+          <w:p>
+            <w:pPr>
+              <w:pStyle w:val="ListParagraph"/>
+              <w:ind w:left="0"/>
+              <w:jc w:val="center"/>
+              <w:rPr>
+                <w:color w:val="000000"/>
+                <w:sz w:val="24"/>
+                <w:szCs w:val="24"/>
+              </w:rPr>
+            </w:pPr>
+            <w:r>
+              <w:rPr>
+                <w:color w:val="000000"/>
+                <w:sz w:val="24"/>
+                <w:szCs w:val="24"/>
+              </w:rPr>
+              <w:t>14</w:t>
+            </w:r>
+          </w:p>
+        </w:tc>
+        <w:tc>
+          <w:tcPr>
+            <w:tcW w:w="5159" w:type="dxa"/>
+          </w:tcPr>
+          <w:p>
+            <w:pPr>
+              <w:pStyle w:val="ListParagraph"/>
+              <w:pBdr>
+                <w:top w:val="nil"/>
+                <w:left w:val="nil"/>
+                <w:bottom w:val="nil"/>
+                <w:right w:val="nil"/>
+                <w:between w:val="nil"/>
+              </w:pBdr>
+              <w:ind w:left="0"/>
+              <w:rPr>
+                <w:color w:val="000000"/>
+                <w:sz w:val="24"/>
+                <w:szCs w:val="24"/>
+              </w:rPr>
+            </w:pPr>
+            <w:r>
+              <w:rPr>
+                <w:color w:val="000000"/>
+                <w:sz w:val="24"/>
+                <w:szCs w:val="24"/>
+              </w:rPr>
+              <w:t>C</w:t>
+            </w:r>
+            <w:r>
+              <w:rPr>
+                <w:color w:val="000000"/>
+                <w:sz w:val="24"/>
+                <w:szCs w:val="24"/>
+              </w:rPr>
+              <w:t>reate new librarian</w:t>
+            </w:r>
+            <w:r>
+              <w:rPr>
+                <w:color w:val="000000"/>
+                <w:sz w:val="24"/>
+                <w:szCs w:val="24"/>
+              </w:rPr>
+              <w:t>.</w:t>
+            </w:r>
+          </w:p>
+        </w:tc>
+        <w:tc>
+          <w:tcPr>
+            <w:tcW w:w="2920" w:type="dxa"/>
+          </w:tcPr>
+          <w:p>
+            <w:pPr>
+              <w:pStyle w:val="ListParagraph"/>
+              <w:ind w:left="0"/>
+              <w:rPr>
+                <w:color w:val="000000"/>
+                <w:sz w:val="24"/>
+                <w:szCs w:val="24"/>
+              </w:rPr>
+            </w:pPr>
+          </w:p>
+        </w:tc>
+      </w:tr>
+      <w:tr>
+        <w:tc>
+          <w:tcPr>
+            <w:tcW w:w="551" w:type="dxa"/>
+          </w:tcPr>
+          <w:p>
+            <w:pPr>
+              <w:pStyle w:val="ListParagraph"/>
+              <w:ind w:left="0"/>
+              <w:jc w:val="center"/>
+              <w:rPr>
+                <w:color w:val="000000"/>
+                <w:sz w:val="24"/>
+                <w:szCs w:val="24"/>
+              </w:rPr>
+            </w:pPr>
+            <w:r>
+              <w:rPr>
+                <w:color w:val="000000"/>
+                <w:sz w:val="24"/>
+                <w:szCs w:val="24"/>
+              </w:rPr>
+              <w:t>15</w:t>
+            </w:r>
+          </w:p>
+        </w:tc>
+        <w:tc>
+          <w:tcPr>
+            <w:tcW w:w="5159" w:type="dxa"/>
+          </w:tcPr>
+          <w:p>
+            <w:pPr>
+              <w:pStyle w:val="ListParagraph"/>
+              <w:pBdr>
+                <w:top w:val="nil"/>
+                <w:left w:val="nil"/>
+                <w:bottom w:val="nil"/>
+                <w:right w:val="nil"/>
+                <w:between w:val="nil"/>
+              </w:pBdr>
+              <w:ind w:left="0"/>
+              <w:rPr>
+                <w:color w:val="000000"/>
+                <w:sz w:val="24"/>
+                <w:szCs w:val="24"/>
+              </w:rPr>
+            </w:pPr>
+            <w:r>
+              <w:rPr>
+                <w:color w:val="000000"/>
+                <w:sz w:val="24"/>
+                <w:szCs w:val="24"/>
+              </w:rPr>
+              <w:t>D</w:t>
+            </w:r>
+            <w:r>
+              <w:rPr>
+                <w:color w:val="000000"/>
+                <w:sz w:val="24"/>
+                <w:szCs w:val="24"/>
+              </w:rPr>
+              <w:t>elete a books</w:t>
+            </w:r>
+            <w:r>
+              <w:rPr>
+                <w:color w:val="000000"/>
+                <w:sz w:val="24"/>
+                <w:szCs w:val="24"/>
+              </w:rPr>
+              <w:t>.</w:t>
+            </w:r>
+          </w:p>
+        </w:tc>
+        <w:tc>
+          <w:tcPr>
+            <w:tcW w:w="2920" w:type="dxa"/>
+          </w:tcPr>
+          <w:p>
+            <w:pPr>
+              <w:pStyle w:val="ListParagraph"/>
+              <w:ind w:left="0"/>
+              <w:rPr>
+                <w:color w:val="000000"/>
+                <w:sz w:val="24"/>
+                <w:szCs w:val="24"/>
+              </w:rPr>
+            </w:pPr>
+          </w:p>
+        </w:tc>
+      </w:tr>
+      <w:tr>
+        <w:tc>
+          <w:tcPr>
+            <w:tcW w:w="551" w:type="dxa"/>
+          </w:tcPr>
+          <w:p>
+            <w:pPr>
+              <w:pStyle w:val="ListParagraph"/>
+              <w:ind w:left="0"/>
+              <w:jc w:val="center"/>
+              <w:rPr>
+                <w:color w:val="000000"/>
+                <w:sz w:val="24"/>
+                <w:szCs w:val="24"/>
+              </w:rPr>
+            </w:pPr>
+            <w:r>
+              <w:rPr>
+                <w:color w:val="000000"/>
+                <w:sz w:val="24"/>
+                <w:szCs w:val="24"/>
+              </w:rPr>
+              <w:t>16</w:t>
+            </w:r>
+          </w:p>
+        </w:tc>
+        <w:tc>
+          <w:tcPr>
+            <w:tcW w:w="5159" w:type="dxa"/>
+          </w:tcPr>
+          <w:p>
+            <w:pPr>
+              <w:pStyle w:val="ListParagraph"/>
+              <w:pBdr>
+                <w:top w:val="nil"/>
+                <w:left w:val="nil"/>
+                <w:bottom w:val="nil"/>
+                <w:right w:val="nil"/>
+                <w:between w:val="nil"/>
+              </w:pBdr>
+              <w:ind w:left="0"/>
+              <w:rPr>
+                <w:color w:val="000000"/>
+                <w:sz w:val="24"/>
+                <w:szCs w:val="24"/>
+              </w:rPr>
+            </w:pPr>
+            <w:r>
+              <w:rPr>
+                <w:color w:val="000000"/>
+                <w:sz w:val="24"/>
+                <w:szCs w:val="24"/>
+              </w:rPr>
+              <w:t xml:space="preserve">List </w:t>
+            </w:r>
+            <w:r>
+              <w:rPr>
+                <w:color w:val="000000"/>
+                <w:sz w:val="24"/>
+                <w:szCs w:val="24"/>
+              </w:rPr>
+              <w:t>all lost books</w:t>
+            </w:r>
+            <w:r>
+              <w:rPr>
+                <w:color w:val="000000"/>
+                <w:sz w:val="24"/>
+                <w:szCs w:val="24"/>
+              </w:rPr>
+              <w:t>.</w:t>
+            </w:r>
+          </w:p>
+        </w:tc>
+        <w:tc>
+          <w:tcPr>
+            <w:tcW w:w="2920" w:type="dxa"/>
+          </w:tcPr>
+          <w:p>
+            <w:pPr>
+              <w:pStyle w:val="ListParagraph"/>
+              <w:ind w:left="0"/>
+              <w:rPr>
+                <w:color w:val="000000"/>
+                <w:sz w:val="24"/>
+                <w:szCs w:val="24"/>
+              </w:rPr>
+            </w:pPr>
+          </w:p>
+        </w:tc>
+      </w:tr>
+      <w:tr>
+        <w:tc>
+          <w:tcPr>
+            <w:tcW w:w="551" w:type="dxa"/>
+          </w:tcPr>
+          <w:p>
+            <w:pPr>
+              <w:pStyle w:val="ListParagraph"/>
+              <w:ind w:left="0"/>
+              <w:jc w:val="center"/>
+              <w:rPr>
+                <w:color w:val="000000"/>
+                <w:sz w:val="24"/>
+                <w:szCs w:val="24"/>
+              </w:rPr>
+            </w:pPr>
+          </w:p>
+        </w:tc>
+        <w:tc>
+          <w:tcPr>
+            <w:tcW w:w="5159" w:type="dxa"/>
+          </w:tcPr>
+          <w:p>
+            <w:pPr>
+              <w:pBdr>
+                <w:top w:val="nil"/>
+                <w:left w:val="nil"/>
+                <w:bottom w:val="nil"/>
+                <w:right w:val="nil"/>
+                <w:between w:val="nil"/>
+              </w:pBdr>
+              <w:rPr>
+                <w:color w:val="000000"/>
+              </w:rPr>
+            </w:pPr>
+          </w:p>
+        </w:tc>
+        <w:tc>
+          <w:tcPr>
+            <w:tcW w:w="2920" w:type="dxa"/>
+          </w:tcPr>
+          <w:p>
+            <w:pPr>
+              <w:pStyle w:val="ListParagraph"/>
+              <w:ind w:left="0"/>
+              <w:rPr>
+                <w:color w:val="000000"/>
+                <w:sz w:val="24"/>
+                <w:szCs w:val="24"/>
+              </w:rPr>
+            </w:pPr>
+          </w:p>
+        </w:tc>
+      </w:tr>
+      <w:tr>
+        <w:tc>
+          <w:tcPr>
+            <w:tcW w:w="551" w:type="dxa"/>
+          </w:tcPr>
+          <w:p>
+            <w:pPr>
+              <w:pStyle w:val="ListParagraph"/>
+              <w:ind w:left="0"/>
+              <w:jc w:val="center"/>
+              <w:rPr>
+                <w:color w:val="000000"/>
+                <w:sz w:val="24"/>
+                <w:szCs w:val="24"/>
+              </w:rPr>
+            </w:pPr>
+          </w:p>
+        </w:tc>
+        <w:tc>
+          <w:tcPr>
+            <w:tcW w:w="5159" w:type="dxa"/>
+          </w:tcPr>
+          <w:p>
+            <w:pPr>
+              <w:pBdr>
+                <w:top w:val="nil"/>
+                <w:left w:val="nil"/>
+                <w:bottom w:val="nil"/>
+                <w:right w:val="nil"/>
+                <w:between w:val="nil"/>
+              </w:pBdr>
+              <w:rPr>
+                <w:color w:val="000000"/>
+              </w:rPr>
+            </w:pPr>
+          </w:p>
+        </w:tc>
+        <w:tc>
+          <w:tcPr>
+            <w:tcW w:w="2920" w:type="dxa"/>
+          </w:tcPr>
+          <w:p>
+            <w:pPr>
+              <w:pStyle w:val="ListParagraph"/>
+              <w:ind w:left="0"/>
+              <w:rPr>
+                <w:color w:val="000000"/>
+                <w:sz w:val="24"/>
+                <w:szCs w:val="24"/>
+              </w:rPr>
+            </w:pPr>
+          </w:p>
+        </w:tc>
+      </w:tr>
+      <w:tr>
+        <w:tc>
+          <w:tcPr>
+            <w:tcW w:w="551" w:type="dxa"/>
+          </w:tcPr>
+          <w:p>
+            <w:pPr>
+              <w:pStyle w:val="ListParagraph"/>
+              <w:ind w:left="0"/>
+              <w:jc w:val="center"/>
+              <w:rPr>
+                <w:color w:val="000000"/>
+                <w:sz w:val="24"/>
+                <w:szCs w:val="24"/>
+              </w:rPr>
+            </w:pPr>
+          </w:p>
+        </w:tc>
+        <w:tc>
+          <w:tcPr>
+            <w:tcW w:w="5159" w:type="dxa"/>
+          </w:tcPr>
+          <w:p>
+            <w:pPr>
+              <w:pBdr>
+                <w:top w:val="nil"/>
+                <w:left w:val="nil"/>
+                <w:bottom w:val="nil"/>
+                <w:right w:val="nil"/>
+                <w:between w:val="nil"/>
+              </w:pBdr>
+              <w:rPr>
+                <w:color w:val="000000"/>
+              </w:rPr>
+            </w:pPr>
+          </w:p>
+        </w:tc>
+        <w:tc>
+          <w:tcPr>
+            <w:tcW w:w="2920" w:type="dxa"/>
+          </w:tcPr>
+          <w:p>
+            <w:pPr>
+              <w:pStyle w:val="ListParagraph"/>
+              <w:ind w:left="0"/>
+              <w:rPr>
+                <w:color w:val="000000"/>
+                <w:sz w:val="24"/>
+                <w:szCs w:val="24"/>
+              </w:rPr>
+            </w:pPr>
+          </w:p>
+        </w:tc>
+      </w:tr>
+    </w:tbl>
+    <w:p>
+      <w:pPr>
+        <w:pStyle w:val="ListParagraph"/>
+        <w:pBdr>
+          <w:top w:val="nil"/>
+          <w:left w:val="nil"/>
+          <w:bottom w:val="nil"/>
+          <w:right w:val="nil"/>
+          <w:between w:val="nil"/>
+        </w:pBdr>
+        <w:spacing w:after="0"/>
         <w:rPr>
           <w:color w:val="000000"/>
           <w:sz w:val="24"/>
           <w:szCs w:val="24"/>
         </w:rPr>
-        <w:t xml:space="preserve">List </w:t>
-      </w:r>
-      <w:r>
+      </w:pPr>
+    </w:p>
+    <w:p>
+      <w:pPr>
+        <w:pStyle w:val="ListParagraph"/>
+        <w:pBdr>
+          <w:top w:val="nil"/>
+          <w:left w:val="nil"/>
+          <w:bottom w:val="nil"/>
+          <w:right w:val="nil"/>
+          <w:between w:val="nil"/>
+        </w:pBdr>
+        <w:spacing w:after="0"/>
         <w:rPr>
           <w:color w:val="000000"/>
           <w:sz w:val="24"/>
           <w:szCs w:val="24"/>
         </w:rPr>
-        <w:t>all lost books</w:t>
-      </w:r>
+      </w:pPr>
     </w:p>
     <w:p>
       <w:pPr>
@@ -4897,7 +6666,7 @@
   <w:abstractNum w:abstractNumId="0" w15:restartNumberingAfterBreak="0">
     <w:nsid w:val="1C9117C3"/>
     <w:multiLevelType w:val="multilevel"/>
-    <w:tmpl w:val="849A9FDA"/>
+    <w:tmpl w:val="CE60E016"/>
     <w:lvl w:ilvl="0">
       <w:start w:val="1"/>
       <w:numFmt w:val="decimal"/>
@@ -4909,7 +6678,7 @@
     </w:lvl>
     <w:lvl w:ilvl="1">
       <w:start w:val="1"/>
-      <w:numFmt w:val="lowerLetter"/>
+      <w:numFmt w:val="decimal"/>
       <w:lvlText w:val="%2."/>
       <w:lvlJc w:val="left"/>
       <w:pPr>

</xml_diff>